<commit_message>
Update / Move to READY
</commit_message>
<xml_diff>
--- a/++Templated Entries/++HayHay/Museum of Modern Egyptian Art Templated HE (not finished).docx
+++ b/++Templated Entries/++HayHay/Museum of Modern Egyptian Art Templated HE (not finished).docx
@@ -66,6 +66,7 @@
               <w:listItem w:displayText="Prof." w:value="Prof."/>
             </w:dropDownList>
           </w:sdtPr>
+          <w:sdtEndPr/>
           <w:sdtContent>
             <w:tc>
               <w:tcPr>
@@ -101,6 +102,7 @@
             </w:placeholder>
             <w:text/>
           </w:sdtPr>
+          <w:sdtEndPr/>
           <w:sdtContent>
             <w:tc>
               <w:tcPr>
@@ -125,6 +127,7 @@
             <w:showingPlcHdr/>
             <w:text/>
           </w:sdtPr>
+          <w:sdtEndPr/>
           <w:sdtContent>
             <w:tc>
               <w:tcPr>
@@ -151,6 +154,7 @@
             </w:placeholder>
             <w:text/>
           </w:sdtPr>
+          <w:sdtEndPr/>
           <w:sdtContent>
             <w:tc>
               <w:tcPr>
@@ -195,6 +199,7 @@
             </w:placeholder>
             <w:showingPlcHdr/>
           </w:sdtPr>
+          <w:sdtEndPr/>
           <w:sdtContent>
             <w:tc>
               <w:tcPr>
@@ -244,6 +249,7 @@
             <w:showingPlcHdr/>
             <w:text/>
           </w:sdtPr>
+          <w:sdtEndPr/>
           <w:sdtContent>
             <w:tc>
               <w:tcPr>
@@ -323,6 +329,7 @@
             </w:placeholder>
             <w:text/>
           </w:sdtPr>
+          <w:sdtEndPr/>
           <w:sdtContent>
             <w:tc>
               <w:tcPr>
@@ -409,6 +416,7 @@
             </w:placeholder>
             <w:showingPlcHdr/>
           </w:sdtPr>
+          <w:sdtEndPr/>
           <w:sdtContent>
             <w:tc>
               <w:tcPr>
@@ -457,6 +465,7 @@
             </w:placeholder>
             <w:showingPlcHdr/>
           </w:sdtPr>
+          <w:sdtEndPr/>
           <w:sdtContent>
             <w:tc>
               <w:tcPr>
@@ -501,6 +510,7 @@
               <w:docPart w:val="447B39BE2EE94F488808DAE720159E77"/>
             </w:placeholder>
           </w:sdtPr>
+          <w:sdtEndPr/>
           <w:sdtContent>
             <w:tc>
               <w:tcPr>
@@ -512,7 +522,12 @@
               </w:tcPr>
               <w:p>
                 <w:r>
-                  <w:t xml:space="preserve">The Museum of Modern Egyptian Art </w:t>
+                  <w:t>The Muse</w:t>
+                </w:r>
+                <w:bookmarkStart w:id="0" w:name="_GoBack"/>
+                <w:bookmarkEnd w:id="0"/>
+                <w:r>
+                  <w:t xml:space="preserve">um of Modern Egyptian Art </w:t>
                 </w:r>
                 <w:r>
                   <w:t>(</w:t>
@@ -561,24 +576,28 @@
                   <w:t xml:space="preserve">began as a collection initiated in the mid-1920s, paid for by the state, and overseen by the Society of the Friends of Art. </w:t>
                 </w:r>
                 <w:r>
-                  <w:t xml:space="preserve">The inauguration of the museum on February 8, 1931 represented the achievement of a key component of a wider blueprint for the arts implemented by the country’s first state-run administrative body for the arts. The museum’s mandate covered the acquisition and display of both Egyptian and non-Egyptian (primarily European) works of art including oil paintings, watercolors, lithographs, etchings, sculpture, medals, and ceramics. The collection originally included works dating to as early as the </w:t>
+                  <w:t xml:space="preserve">The inauguration of the museum on </w:t>
+                </w:r>
+                <w:r>
+                  <w:t xml:space="preserve">8 February </w:t>
+                </w:r>
+                <w:r>
+                  <w:t xml:space="preserve">1931 represented the achievement of a key component of a wider blueprint implemented by the country’s first state-run administrative body for the arts. The museum’s mandate covered the acquisition and display of both Egyptian and non-Egyptian (primarily European) works of art including oil paintings, </w:t>
+                </w:r>
+                <w:r>
+                  <w:t>watercolours</w:t>
+                </w:r>
+                <w:r>
+                  <w:t xml:space="preserve">, lithographs, etchings, sculpture, medals, and ceramics. The collection originally included works dating to as early as the </w:t>
                 </w:r>
                 <w:r>
                   <w:t>eighteenth</w:t>
                 </w:r>
                 <w:r>
-                  <w:t xml:space="preserve"> century up to the contemporary moment. Its expansion was supported by a budget allocated by the state for the purchase of works, as well as private donations. Contemporary Egyptian artists figured alongside the general public as the museum’s original target audience. The museum seemed to guarantee the Egyptian public’s access to important work. Plans devoted to restructuring Cairo’s advanced school of art often treated the museum as an important consideration. While much of the early collection came from Europe and not Egypt, as critics noted at the time, the acquisition of works by Egyptian artists was understood as part of the institution’s mandate, and the museum was seen as central to the </w:t>
-                </w:r>
-                <w:proofErr w:type="spellStart"/>
-                <w:r>
-                  <w:t>reali</w:t>
-                </w:r>
-                <w:r>
-                  <w:t>sation</w:t>
-                </w:r>
-                <w:proofErr w:type="spellEnd"/>
-                <w:r>
-                  <w:t xml:space="preserve"> of an Egyptian ‘artistic renaissance.’</w:t>
+                  <w:t xml:space="preserve"> century up to the contemporary moment. Its expansion was supported by a budget allocated by the state for the purchase of works, as well as private donations. Contemporary Egyptian artists figured alongside the general public as the museum’s original target audience. The museum seemed to guarantee the Egyptian public’s access to important work. Plans devoted to restructuring Cairo’s advanced school of art often treated the museum as an important consideration. While much of the early collection came from Europe and not Egypt, as critics noted at the time, the acquisition of works by Egyptian artists was understood as part of the institution’s mandate, and the museum was seen as central to the reali</w:t>
+                </w:r>
+                <w:r>
+                  <w:t>sation of an Egyptian ‘artistic renaissance.’</w:t>
                 </w:r>
               </w:p>
               <w:p>
@@ -713,7 +732,10 @@
                 </w:r>
                 <w:proofErr w:type="spellEnd"/>
                 <w:r>
-                  <w:t xml:space="preserve"> Palace on Sh. 26 July in downtown Cairo, and the museum’s administration was made independent of the SFA. Works were transferred to the site and the museum opened its doors the following year. It moved in 1935 to </w:t>
+                  <w:t xml:space="preserve"> Palace on Sh. 26 July in downtown Cairo, and the museum’s administration was made independent of the SFA. Works were transferred to the site and the museum opened its doors the following year. It moved</w:t>
+                </w:r>
+                <w:r>
+                  <w:t xml:space="preserve"> in 1935 to </w:t>
                 </w:r>
                 <w:proofErr w:type="spellStart"/>
                 <w:r>
@@ -721,7 +743,10 @@
                 </w:r>
                 <w:proofErr w:type="spellEnd"/>
                 <w:r>
-                  <w:t xml:space="preserve"> Palace at 34, Sh. </w:t>
+                  <w:t xml:space="preserve"> Palace at 34</w:t>
+                </w:r>
+                <w:r>
+                  <w:t xml:space="preserve"> Sh. </w:t>
                 </w:r>
                 <w:proofErr w:type="spellStart"/>
                 <w:r>
@@ -747,16 +772,16 @@
                 <w:r>
                   <w:t xml:space="preserve">, where the collection was given its first truly </w:t>
                 </w:r>
-                <w:commentRangeStart w:id="0"/>
+                <w:commentRangeStart w:id="1"/>
                 <w:r>
                   <w:t xml:space="preserve">‘complete and rational’ </w:t>
                 </w:r>
-                <w:commentRangeEnd w:id="0"/>
+                <w:commentRangeEnd w:id="1"/>
                 <w:r>
                   <w:rPr>
                     <w:rStyle w:val="CommentReference"/>
                   </w:rPr>
-                  <w:commentReference w:id="0"/>
+                  <w:commentReference w:id="1"/>
                 </w:r>
                 <w:r>
                   <w:t xml:space="preserve">hanging, according to a former director, with works divided by school and century, and augmented with significant new donations. The museum subsequently relocated to a number of sites within downtown Cairo before being closed in 1962-1963. The collection moved to a villa in </w:t>
@@ -844,8 +869,6 @@
               </w:p>
               <w:p/>
             </w:tc>
-            <w:bookmarkStart w:id="1" w:name="_GoBack" w:displacedByCustomXml="next"/>
-            <w:bookmarkEnd w:id="1" w:displacedByCustomXml="next"/>
           </w:sdtContent>
         </w:sdt>
       </w:tr>
@@ -875,6 +898,7 @@
                 <w:docPart w:val="ED23ACA413433B40B5235D8B5B07E4B5"/>
               </w:placeholder>
             </w:sdtPr>
+            <w:sdtEndPr/>
             <w:sdtContent>
               <w:p>
                 <w:sdt>
@@ -882,6 +906,7 @@
                     <w:id w:val="718480935"/>
                     <w:citation/>
                   </w:sdtPr>
+                  <w:sdtEndPr/>
                   <w:sdtContent>
                     <w:r>
                       <w:fldChar w:fldCharType="begin"/>
@@ -923,6 +948,7 @@
                     <w:id w:val="-2137318408"/>
                     <w:citation/>
                   </w:sdtPr>
+                  <w:sdtEndPr/>
                   <w:sdtContent>
                     <w:r>
                       <w:fldChar w:fldCharType="begin"/>
@@ -963,6 +989,7 @@
                     <w:id w:val="-618839480"/>
                     <w:citation/>
                   </w:sdtPr>
+                  <w:sdtEndPr/>
                   <w:sdtContent>
                     <w:r>
                       <w:fldChar w:fldCharType="begin"/>
@@ -996,6 +1023,7 @@
                     <w:id w:val="1834718025"/>
                     <w:citation/>
                   </w:sdtPr>
+                  <w:sdtEndPr/>
                   <w:sdtContent>
                     <w:r>
                       <w:fldChar w:fldCharType="begin"/>
@@ -1029,6 +1057,7 @@
                     <w:id w:val="-1781801004"/>
                     <w:citation/>
                   </w:sdtPr>
+                  <w:sdtEndPr/>
                   <w:sdtContent>
                     <w:r>
                       <w:fldChar w:fldCharType="begin"/>
@@ -1075,7 +1104,7 @@
 
 <file path=word/comments.xml><?xml version="1.0" encoding="utf-8"?>
 <w:comments xmlns:wpc="http://schemas.microsoft.com/office/word/2010/wordprocessingCanvas" xmlns:mo="http://schemas.microsoft.com/office/mac/office/2008/main" xmlns:mc="http://schemas.openxmlformats.org/markup-compatibility/2006" xmlns:mv="urn:schemas-microsoft-com:mac:vml" xmlns:o="urn:schemas-microsoft-com:office:office" xmlns:r="http://schemas.openxmlformats.org/officeDocument/2006/relationships" xmlns:m="http://schemas.openxmlformats.org/officeDocument/2006/math" xmlns:v="urn:schemas-microsoft-com:vml" xmlns:wp14="http://schemas.microsoft.com/office/word/2010/wordprocessingDrawing" xmlns:wp="http://schemas.openxmlformats.org/drawingml/2006/wordprocessingDrawing" xmlns:w10="urn:schemas-microsoft-com:office:word" xmlns:w="http://schemas.openxmlformats.org/wordprocessingml/2006/main" xmlns:w14="http://schemas.microsoft.com/office/word/2010/wordml" xmlns:wpg="http://schemas.microsoft.com/office/word/2010/wordprocessingGroup" xmlns:wpi="http://schemas.microsoft.com/office/word/2010/wordprocessingInk" xmlns:wne="http://schemas.microsoft.com/office/word/2006/wordml" xmlns:wps="http://schemas.microsoft.com/office/word/2010/wordprocessingShape" mc:Ignorable="w14 wp14">
-  <w:comment w:id="0" w:author="Hayley Evans" w:date="2014-09-29T11:56:00Z" w:initials="HE">
+  <w:comment w:id="1" w:author="Hayley Evans" w:date="2014-09-29T11:56:00Z" w:initials="HE">
     <w:p>
       <w:pPr>
         <w:pStyle w:val="CommentText"/>
@@ -3423,6 +3452,10 @@
     <w:compatSetting w:name="enableOpenTypeFeatures" w:uri="http://schemas.microsoft.com/office/word" w:val="1"/>
     <w:compatSetting w:name="doNotFlipMirrorIndents" w:uri="http://schemas.microsoft.com/office/word" w:val="1"/>
   </w:compat>
+  <w:rsids>
+    <w:rsidRoot w:val="006E312A"/>
+    <w:rsid w:val="006E312A"/>
+  </w:rsids>
   <m:mathPr>
     <m:mathFont m:val="Cambria Math"/>
     <m:brkBin m:val="before"/>
@@ -4163,7 +4196,7 @@
   <a:extraClrSchemeLst/>
   <a:extLst>
     <a:ext uri="{05A4C25C-085E-4340-85A3-A5531E510DB2}">
-      <thm15:themeFamily xmlns:thm15="http://schemas.microsoft.com/office/thememl/2012/main" xmlns="" name="Office Theme" id="{62F939B6-93AF-4DB8-9C6B-D6C7DFDC589F}" vid="{4A3C46E8-61CC-4603-A589-7422A47A8E4A}"/>
+      <thm15:themeFamily xmlns="" xmlns:thm15="http://schemas.microsoft.com/office/thememl/2012/main" name="Office Theme" id="{62F939B6-93AF-4DB8-9C6B-D6C7DFDC589F}" vid="{4A3C46E8-61CC-4603-A589-7422A47A8E4A}"/>
     </a:ext>
   </a:extLst>
 </a:theme>
@@ -4267,7 +4300,7 @@
 </file>
 
 <file path=customXml/itemProps1.xml><?xml version="1.0" encoding="utf-8"?>
-<ds:datastoreItem xmlns:ds="http://schemas.openxmlformats.org/officeDocument/2006/customXml" ds:itemID="{40EFA509-7F0A-7347-AD75-2EEB9250FD4F}">
+<ds:datastoreItem xmlns:ds="http://schemas.openxmlformats.org/officeDocument/2006/customXml" ds:itemID="{00EF1BF2-4147-AF44-B5B3-E5E6878D0E54}">
   <ds:schemaRefs>
     <ds:schemaRef ds:uri="http://schemas.openxmlformats.org/officeDocument/2006/bibliography"/>
   </ds:schemaRefs>

</xml_diff>